<commit_message>
linux rum mount yum redis
</commit_message>
<xml_diff>
--- a/5、linux/7、linux 目录结构.docx
+++ b/5、linux/7、linux 目录结构.docx
@@ -4,9 +4,7 @@
   <w:body>
     <w:p>
       <w:pPr>
-        <w:rPr>
-          <w:rFonts w:hint="eastAsia"/>
-        </w:rPr>
+        <w:pStyle w:val="1"/>
       </w:pPr>
       <w:r>
         <w:rPr>
@@ -17,361 +15,6 @@
             <wp:extent cx="5274310" cy="2597476"/>
             <wp:effectExtent l="0" t="0" r="2540" b="0"/>
             <wp:docPr id="1" name="图片 1"/>
-            <wp:cNvGraphicFramePr>
-              <a:graphicFrameLocks xmlns:a="http://schemas.openxmlformats.org/drawingml/2006/main" noChangeAspect="1"/>
-            </wp:cNvGraphicFramePr>
-            <a:graphic xmlns:a="http://schemas.openxmlformats.org/drawingml/2006/main">
-              <a:graphicData uri="http://schemas.openxmlformats.org/drawingml/2006/picture">
-                <pic:pic xmlns:pic="http://schemas.openxmlformats.org/drawingml/2006/picture">
-                  <pic:nvPicPr>
-                    <pic:cNvPr id="0" name=""/>
-                    <pic:cNvPicPr/>
-                  </pic:nvPicPr>
-                  <pic:blipFill>
-                    <a:blip r:embed="rId5"/>
-                    <a:stretch>
-                      <a:fillRect/>
-                    </a:stretch>
-                  </pic:blipFill>
-                  <pic:spPr>
-                    <a:xfrm>
-                      <a:off x="0" y="0"/>
-                      <a:ext cx="5274310" cy="2597476"/>
-                    </a:xfrm>
-                    <a:prstGeom prst="rect">
-                      <a:avLst/>
-                    </a:prstGeom>
-                  </pic:spPr>
-                </pic:pic>
-              </a:graphicData>
-            </a:graphic>
-          </wp:inline>
-        </w:drawing>
-      </w:r>
-    </w:p>
-    <w:p>
-      <w:pPr>
-        <w:pStyle w:val="1"/>
-        <w:rPr>
-          <w:rFonts w:hint="eastAsia"/>
-        </w:rPr>
-      </w:pPr>
-      <w:r>
-        <w:rPr>
-          <w:rFonts w:hint="eastAsia"/>
-        </w:rPr>
-        <w:t>1</w:t>
-      </w:r>
-      <w:r>
-        <w:rPr>
-          <w:rFonts w:hint="eastAsia"/>
-        </w:rPr>
-        <w:t>、</w:t>
-      </w:r>
-      <w:r>
-        <w:rPr>
-          <w:rFonts w:hint="eastAsia"/>
-        </w:rPr>
-        <w:t>/ linux</w:t>
-      </w:r>
-      <w:r>
-        <w:rPr>
-          <w:rFonts w:hint="eastAsia"/>
-        </w:rPr>
-        <w:t>系统根目录</w:t>
-      </w:r>
-      <w:r>
-        <w:rPr>
-          <w:rFonts w:hint="eastAsia"/>
-        </w:rPr>
-        <w:t>，最高的目录</w:t>
-      </w:r>
-    </w:p>
-    <w:p>
-      <w:pPr>
-        <w:rPr>
-          <w:rFonts w:hint="eastAsia"/>
-        </w:rPr>
-      </w:pPr>
-      <w:r>
-        <w:rPr>
-          <w:noProof/>
-        </w:rPr>
-        <w:drawing>
-          <wp:inline distT="0" distB="0" distL="0" distR="0" wp14:anchorId="4C8C3B5D" wp14:editId="4BDCC1DE">
-            <wp:extent cx="5274310" cy="616557"/>
-            <wp:effectExtent l="0" t="0" r="2540" b="0"/>
-            <wp:docPr id="2" name="图片 2"/>
-            <wp:cNvGraphicFramePr>
-              <a:graphicFrameLocks xmlns:a="http://schemas.openxmlformats.org/drawingml/2006/main" noChangeAspect="1"/>
-            </wp:cNvGraphicFramePr>
-            <a:graphic xmlns:a="http://schemas.openxmlformats.org/drawingml/2006/main">
-              <a:graphicData uri="http://schemas.openxmlformats.org/drawingml/2006/picture">
-                <pic:pic xmlns:pic="http://schemas.openxmlformats.org/drawingml/2006/picture">
-                  <pic:nvPicPr>
-                    <pic:cNvPr id="0" name=""/>
-                    <pic:cNvPicPr/>
-                  </pic:nvPicPr>
-                  <pic:blipFill>
-                    <a:blip r:embed="rId6"/>
-                    <a:stretch>
-                      <a:fillRect/>
-                    </a:stretch>
-                  </pic:blipFill>
-                  <pic:spPr>
-                    <a:xfrm>
-                      <a:off x="0" y="0"/>
-                      <a:ext cx="5274310" cy="616557"/>
-                    </a:xfrm>
-                    <a:prstGeom prst="rect">
-                      <a:avLst/>
-                    </a:prstGeom>
-                  </pic:spPr>
-                </pic:pic>
-              </a:graphicData>
-            </a:graphic>
-          </wp:inline>
-        </w:drawing>
-      </w:r>
-    </w:p>
-    <w:p>
-      <w:pPr>
-        <w:pStyle w:val="1"/>
-        <w:rPr>
-          <w:rFonts w:hint="eastAsia"/>
-        </w:rPr>
-      </w:pPr>
-      <w:r>
-        <w:rPr>
-          <w:rFonts w:hint="eastAsia"/>
-        </w:rPr>
-        <w:t>2</w:t>
-      </w:r>
-      <w:r>
-        <w:rPr>
-          <w:rFonts w:hint="eastAsia"/>
-        </w:rPr>
-        <w:t>、</w:t>
-      </w:r>
-      <w:r>
-        <w:rPr>
-          <w:rFonts w:hint="eastAsia"/>
-        </w:rPr>
-        <w:t xml:space="preserve">etc </w:t>
-      </w:r>
-      <w:r>
-        <w:rPr>
-          <w:rFonts w:hint="eastAsia"/>
-        </w:rPr>
-        <w:t>配置文件</w:t>
-      </w:r>
-    </w:p>
-    <w:p>
-      <w:pPr>
-        <w:pStyle w:val="3"/>
-        <w:rPr>
-          <w:rFonts w:hint="eastAsia"/>
-        </w:rPr>
-      </w:pPr>
-      <w:r>
-        <w:rPr>
-          <w:rFonts w:hint="eastAsia"/>
-        </w:rPr>
-        <w:t>mysql sudo jdk</w:t>
-      </w:r>
-      <w:r>
-        <w:rPr>
-          <w:rFonts w:hint="eastAsia"/>
-        </w:rPr>
-        <w:t>等配置文件</w:t>
-      </w:r>
-    </w:p>
-    <w:p>
-      <w:pPr>
-        <w:pStyle w:val="1"/>
-        <w:rPr>
-          <w:rFonts w:hint="eastAsia"/>
-        </w:rPr>
-      </w:pPr>
-      <w:r>
-        <w:rPr>
-          <w:rFonts w:hint="eastAsia"/>
-        </w:rPr>
-        <w:t>3</w:t>
-      </w:r>
-      <w:r>
-        <w:rPr>
-          <w:rFonts w:hint="eastAsia"/>
-        </w:rPr>
-        <w:t>、</w:t>
-      </w:r>
-      <w:r>
-        <w:rPr>
-          <w:rFonts w:hint="eastAsia"/>
-        </w:rPr>
-        <w:t xml:space="preserve">usr </w:t>
-      </w:r>
-      <w:r>
-        <w:rPr>
-          <w:rFonts w:hint="eastAsia"/>
-        </w:rPr>
-        <w:t>目录应用程序目录</w:t>
-      </w:r>
-    </w:p>
-    <w:p>
-      <w:pPr>
-        <w:pStyle w:val="2"/>
-        <w:rPr>
-          <w:rFonts w:hint="eastAsia"/>
-        </w:rPr>
-      </w:pPr>
-      <w:r>
-        <w:t>tomcat</w:t>
-      </w:r>
-      <w:r>
-        <w:rPr>
-          <w:rFonts w:hint="eastAsia"/>
-        </w:rPr>
-        <w:t xml:space="preserve"> java mysql </w:t>
-      </w:r>
-      <w:r>
-        <w:rPr>
-          <w:rFonts w:hint="eastAsia"/>
-        </w:rPr>
-        <w:t>安装文件目录</w:t>
-      </w:r>
-    </w:p>
-    <w:p>
-      <w:pPr>
-        <w:rPr>
-          <w:rFonts w:hint="eastAsia"/>
-        </w:rPr>
-      </w:pPr>
-    </w:p>
-    <w:p>
-      <w:pPr>
-        <w:rPr>
-          <w:rFonts w:hint="eastAsia"/>
-        </w:rPr>
-      </w:pPr>
-    </w:p>
-    <w:p>
-      <w:pPr>
-        <w:rPr>
-          <w:rFonts w:hint="eastAsia"/>
-        </w:rPr>
-      </w:pPr>
-    </w:p>
-    <w:p>
-      <w:pPr>
-        <w:pStyle w:val="1"/>
-        <w:rPr>
-          <w:rFonts w:hint="eastAsia"/>
-        </w:rPr>
-      </w:pPr>
-      <w:r>
-        <w:rPr>
-          <w:rFonts w:hint="eastAsia"/>
-        </w:rPr>
-        <w:lastRenderedPageBreak/>
-        <w:t>4</w:t>
-      </w:r>
-      <w:r>
-        <w:rPr>
-          <w:rFonts w:hint="eastAsia"/>
-        </w:rPr>
-        <w:t>、</w:t>
-      </w:r>
-      <w:r>
-        <w:rPr>
-          <w:rFonts w:hint="eastAsia"/>
-        </w:rPr>
-        <w:t>~</w:t>
-      </w:r>
-      <w:r>
-        <w:rPr>
-          <w:rFonts w:hint="eastAsia"/>
-        </w:rPr>
-        <w:t>或者</w:t>
-      </w:r>
-      <w:r>
-        <w:rPr>
-          <w:rFonts w:hint="eastAsia"/>
-        </w:rPr>
-        <w:t xml:space="preserve"> root </w:t>
-      </w:r>
-      <w:r>
-        <w:rPr>
-          <w:rFonts w:hint="eastAsia"/>
-        </w:rPr>
-        <w:t>目录</w:t>
-      </w:r>
-    </w:p>
-    <w:p>
-      <w:pPr>
-        <w:pStyle w:val="2"/>
-        <w:rPr>
-          <w:rFonts w:hint="eastAsia"/>
-        </w:rPr>
-      </w:pPr>
-      <w:r>
-        <w:rPr>
-          <w:rFonts w:hint="eastAsia"/>
-        </w:rPr>
-        <w:t>系统管理员</w:t>
-      </w:r>
-      <w:r>
-        <w:rPr>
-          <w:rFonts w:hint="eastAsia"/>
-        </w:rPr>
-        <w:t>root</w:t>
-      </w:r>
-      <w:r>
-        <w:rPr>
-          <w:rFonts w:hint="eastAsia"/>
-        </w:rPr>
-        <w:t>的家目录，</w:t>
-      </w:r>
-      <w:r>
-        <w:rPr>
-          <w:rFonts w:hint="eastAsia"/>
-        </w:rPr>
-        <w:t>相当于</w:t>
-      </w:r>
-      <w:r>
-        <w:rPr>
-          <w:rFonts w:hint="eastAsia"/>
-        </w:rPr>
-        <w:t>windos</w:t>
-      </w:r>
-      <w:r>
-        <w:rPr>
-          <w:rFonts w:hint="eastAsia"/>
-        </w:rPr>
-        <w:t>的桌面</w:t>
-      </w:r>
-      <w:r>
-        <w:rPr>
-          <w:rFonts w:hint="eastAsia"/>
-        </w:rPr>
-        <w:t>，所有操作基本都是从它开始进行的</w:t>
-      </w:r>
-    </w:p>
-    <w:p>
-      <w:pPr>
-        <w:rPr>
-          <w:rFonts w:hint="eastAsia"/>
-        </w:rPr>
-      </w:pPr>
-      <w:r>
-        <w:rPr>
-          <w:noProof/>
-        </w:rPr>
-        <w:drawing>
-          <wp:inline distT="0" distB="0" distL="0" distR="0" wp14:anchorId="6197D090" wp14:editId="78154B0D">
-            <wp:extent cx="5274310" cy="353452"/>
-            <wp:effectExtent l="0" t="0" r="2540" b="8890"/>
-            <wp:docPr id="4" name="图片 4"/>
             <wp:cNvGraphicFramePr>
               <a:graphicFrameLocks xmlns:a="http://schemas.openxmlformats.org/drawingml/2006/main" noChangeAspect="1"/>
             </wp:cNvGraphicFramePr>
@@ -391,7 +34,7 @@
                   <pic:spPr>
                     <a:xfrm>
                       <a:off x="0" y="0"/>
-                      <a:ext cx="5274310" cy="353452"/>
+                      <a:ext cx="5274310" cy="2597476"/>
                     </a:xfrm>
                     <a:prstGeom prst="rect">
                       <a:avLst/>
@@ -406,19 +49,49 @@
     </w:p>
     <w:p>
       <w:pPr>
-        <w:rPr>
-          <w:rFonts w:hint="eastAsia"/>
-        </w:rPr>
+        <w:pStyle w:val="1"/>
       </w:pPr>
       <w:r>
         <w:rPr>
+          <w:rFonts w:hint="eastAsia"/>
+        </w:rPr>
+        <w:t>1</w:t>
+      </w:r>
+      <w:r>
+        <w:rPr>
+          <w:rFonts w:hint="eastAsia"/>
+        </w:rPr>
+        <w:t>、</w:t>
+      </w:r>
+      <w:r>
+        <w:rPr>
+          <w:rFonts w:hint="eastAsia"/>
+        </w:rPr>
+        <w:t>/ linux</w:t>
+      </w:r>
+      <w:r>
+        <w:rPr>
+          <w:rFonts w:hint="eastAsia"/>
+        </w:rPr>
+        <w:t>系统根目录</w:t>
+      </w:r>
+      <w:r>
+        <w:rPr>
+          <w:rFonts w:hint="eastAsia"/>
+        </w:rPr>
+        <w:t>，最高的目录</w:t>
+      </w:r>
+    </w:p>
+    <w:p>
+      <w:r>
+        <w:rPr>
           <w:noProof/>
         </w:rPr>
         <w:drawing>
-          <wp:inline distT="0" distB="0" distL="0" distR="0" wp14:anchorId="5CCEE32E" wp14:editId="58107953">
-            <wp:extent cx="5274310" cy="756961"/>
-            <wp:effectExtent l="0" t="0" r="2540" b="5080"/>
-            <wp:docPr id="3" name="图片 3"/>
+          <wp:inline distT="0" distB="0" distL="0" distR="0" wp14:anchorId="4C8C3B5D" wp14:editId="4BDCC1DE">
+            <wp:extent cx="5274310" cy="616557"/>
+            <wp:effectExtent l="0" t="0" r="2540" b="0"/>
+            <wp:docPr id="2" name="图片 2"/>
             <wp:cNvGraphicFramePr>
               <a:graphicFrameLocks xmlns:a="http://schemas.openxmlformats.org/drawingml/2006/main" noChangeAspect="1"/>
             </wp:cNvGraphicFramePr>
@@ -438,7 +111,7 @@
                   <pic:spPr>
                     <a:xfrm>
                       <a:off x="0" y="0"/>
-                      <a:ext cx="5274310" cy="756961"/>
+                      <a:ext cx="5274310" cy="616557"/>
                     </a:xfrm>
                     <a:prstGeom prst="rect">
                       <a:avLst/>
@@ -453,26 +126,201 @@
     </w:p>
     <w:p>
       <w:pPr>
-        <w:rPr>
-          <w:rFonts w:hint="eastAsia"/>
-        </w:rPr>
+        <w:pStyle w:val="1"/>
       </w:pPr>
+      <w:r>
+        <w:rPr>
+          <w:rFonts w:hint="eastAsia"/>
+        </w:rPr>
+        <w:t>2</w:t>
+      </w:r>
+      <w:r>
+        <w:rPr>
+          <w:rFonts w:hint="eastAsia"/>
+        </w:rPr>
+        <w:t>、</w:t>
+      </w:r>
+      <w:r>
+        <w:rPr>
+          <w:rFonts w:hint="eastAsia"/>
+        </w:rPr>
+        <w:t xml:space="preserve">etc </w:t>
+      </w:r>
+      <w:r>
+        <w:rPr>
+          <w:rFonts w:hint="eastAsia"/>
+        </w:rPr>
+        <w:t>配置文件</w:t>
+      </w:r>
     </w:p>
     <w:p>
       <w:pPr>
-        <w:rPr>
-          <w:rFonts w:hint="eastAsia"/>
-        </w:rPr>
+        <w:pStyle w:val="3"/>
       </w:pPr>
       <w:r>
         <w:rPr>
+          <w:rFonts w:hint="eastAsia"/>
+        </w:rPr>
+        <w:t>mysql sudo jdk</w:t>
+      </w:r>
+      <w:r>
+        <w:rPr>
+          <w:rFonts w:hint="eastAsia"/>
+        </w:rPr>
+        <w:t>等配置文件</w:t>
+      </w:r>
+    </w:p>
+    <w:p>
+      <w:pPr>
+        <w:pStyle w:val="1"/>
+      </w:pPr>
+      <w:r>
+        <w:rPr>
+          <w:rFonts w:hint="eastAsia"/>
+        </w:rPr>
+        <w:t>3</w:t>
+      </w:r>
+      <w:r>
+        <w:rPr>
+          <w:rFonts w:hint="eastAsia"/>
+        </w:rPr>
+        <w:t>、</w:t>
+      </w:r>
+      <w:r>
+        <w:rPr>
+          <w:rFonts w:hint="eastAsia"/>
+        </w:rPr>
+        <w:t xml:space="preserve">usr </w:t>
+      </w:r>
+      <w:r>
+        <w:rPr>
+          <w:rFonts w:hint="eastAsia"/>
+        </w:rPr>
+        <w:t>目录应用程序目录</w:t>
+      </w:r>
+    </w:p>
+    <w:p>
+      <w:pPr>
+        <w:pStyle w:val="2"/>
+      </w:pPr>
+      <w:r>
+        <w:t>tomcat</w:t>
+      </w:r>
+      <w:r>
+        <w:rPr>
+          <w:rFonts w:hint="eastAsia"/>
+        </w:rPr>
+        <w:t xml:space="preserve"> java mysql </w:t>
+      </w:r>
+      <w:r>
+        <w:rPr>
+          <w:rFonts w:hint="eastAsia"/>
+        </w:rPr>
+        <w:t>安装文件目录</w:t>
+      </w:r>
+    </w:p>
+    <w:p/>
+    <w:p/>
+    <w:p/>
+    <w:p>
+      <w:pPr>
+        <w:pStyle w:val="1"/>
+      </w:pPr>
+      <w:r>
+        <w:rPr>
+          <w:rFonts w:hint="eastAsia"/>
+        </w:rPr>
+        <w:lastRenderedPageBreak/>
+        <w:t>4</w:t>
+      </w:r>
+      <w:r>
+        <w:rPr>
+          <w:rFonts w:hint="eastAsia"/>
+        </w:rPr>
+        <w:t>、</w:t>
+      </w:r>
+      <w:r>
+        <w:rPr>
+          <w:rFonts w:hint="eastAsia"/>
+        </w:rPr>
+        <w:t>~</w:t>
+      </w:r>
+      <w:r>
+        <w:rPr>
+          <w:rFonts w:hint="eastAsia"/>
+        </w:rPr>
+        <w:t>或者</w:t>
+      </w:r>
+      <w:r>
+        <w:rPr>
+          <w:rFonts w:hint="eastAsia"/>
+        </w:rPr>
+        <w:t xml:space="preserve"> root </w:t>
+      </w:r>
+      <w:r>
+        <w:rPr>
+          <w:rFonts w:hint="eastAsia"/>
+        </w:rPr>
+        <w:t>目录</w:t>
+      </w:r>
+    </w:p>
+    <w:p>
+      <w:pPr>
+        <w:pStyle w:val="2"/>
+      </w:pPr>
+      <w:r>
+        <w:rPr>
+          <w:rFonts w:hint="eastAsia"/>
+        </w:rPr>
+        <w:t>系统管理员</w:t>
+      </w:r>
+      <w:r>
+        <w:rPr>
+          <w:rFonts w:hint="eastAsia"/>
+        </w:rPr>
+        <w:t>root</w:t>
+      </w:r>
+      <w:r>
+        <w:rPr>
+          <w:rFonts w:hint="eastAsia"/>
+        </w:rPr>
+        <w:t>的家目录，</w:t>
+      </w:r>
+      <w:r>
+        <w:rPr>
+          <w:rFonts w:hint="eastAsia"/>
+        </w:rPr>
+        <w:t>相当于</w:t>
+      </w:r>
+      <w:r>
+        <w:rPr>
+          <w:rFonts w:hint="eastAsia"/>
+        </w:rPr>
+        <w:t>windos</w:t>
+      </w:r>
+      <w:r>
+        <w:rPr>
+          <w:rFonts w:hint="eastAsia"/>
+        </w:rPr>
+        <w:t>的桌面</w:t>
+      </w:r>
+      <w:r>
+        <w:rPr>
+          <w:rFonts w:hint="eastAsia"/>
+        </w:rPr>
+        <w:t>，所有操作基本都是从它开始进行的</w:t>
+      </w:r>
+    </w:p>
+    <w:p>
+      <w:r>
+        <w:rPr>
           <w:noProof/>
         </w:rPr>
         <w:drawing>
-          <wp:inline distT="0" distB="0" distL="0" distR="0" wp14:anchorId="1AA9D494" wp14:editId="21736827">
-            <wp:extent cx="5274310" cy="1119570"/>
-            <wp:effectExtent l="0" t="0" r="2540" b="4445"/>
-            <wp:docPr id="6" name="图片 6"/>
+          <wp:inline distT="0" distB="0" distL="0" distR="0" wp14:anchorId="6197D090" wp14:editId="78154B0D">
+            <wp:extent cx="5274310" cy="353452"/>
+            <wp:effectExtent l="0" t="0" r="2540" b="8890"/>
+            <wp:docPr id="4" name="图片 4"/>
             <wp:cNvGraphicFramePr>
               <a:graphicFrameLocks xmlns:a="http://schemas.openxmlformats.org/drawingml/2006/main" noChangeAspect="1"/>
             </wp:cNvGraphicFramePr>
@@ -492,7 +340,7 @@
                   <pic:spPr>
                     <a:xfrm>
                       <a:off x="0" y="0"/>
-                      <a:ext cx="5274310" cy="1119570"/>
+                      <a:ext cx="5274310" cy="353452"/>
                     </a:xfrm>
                     <a:prstGeom prst="rect">
                       <a:avLst/>
@@ -504,48 +352,6 @@
           </wp:inline>
         </w:drawing>
       </w:r>
-      <w:bookmarkStart w:id="0" w:name="_GoBack"/>
-      <w:bookmarkEnd w:id="0"/>
-    </w:p>
-    <w:p>
-      <w:pPr>
-        <w:pStyle w:val="1"/>
-        <w:rPr>
-          <w:rFonts w:hint="eastAsia"/>
-        </w:rPr>
-      </w:pPr>
-      <w:r>
-        <w:rPr>
-          <w:rFonts w:hint="eastAsia"/>
-        </w:rPr>
-        <w:t>5</w:t>
-      </w:r>
-      <w:r>
-        <w:rPr>
-          <w:rFonts w:hint="eastAsia"/>
-        </w:rPr>
-        <w:t>、</w:t>
-      </w:r>
-      <w:r>
-        <w:rPr>
-          <w:rFonts w:hint="eastAsia"/>
-        </w:rPr>
-        <w:t>home</w:t>
-      </w:r>
-    </w:p>
-    <w:p>
-      <w:pPr>
-        <w:pStyle w:val="2"/>
-        <w:rPr>
-          <w:rFonts w:hint="eastAsia"/>
-        </w:rPr>
-      </w:pPr>
-      <w:r>
-        <w:rPr>
-          <w:rFonts w:hint="eastAsia"/>
-        </w:rPr>
-        <w:t>存放用户文件的的根目录，下面就是用户名的目录</w:t>
-      </w:r>
     </w:p>
     <w:p>
       <w:r>
@@ -553,10 +359,10 @@
           <w:noProof/>
         </w:rPr>
         <w:drawing>
-          <wp:inline distT="0" distB="0" distL="0" distR="0" wp14:anchorId="08DA6CE3" wp14:editId="35F83A6B">
-            <wp:extent cx="5274310" cy="495077"/>
-            <wp:effectExtent l="0" t="0" r="2540" b="635"/>
-            <wp:docPr id="5" name="图片 5"/>
+          <wp:inline distT="0" distB="0" distL="0" distR="0" wp14:anchorId="5CCEE32E" wp14:editId="58107953">
+            <wp:extent cx="5274310" cy="756961"/>
+            <wp:effectExtent l="0" t="0" r="2540" b="5080"/>
+            <wp:docPr id="3" name="图片 3"/>
             <wp:cNvGraphicFramePr>
               <a:graphicFrameLocks xmlns:a="http://schemas.openxmlformats.org/drawingml/2006/main" noChangeAspect="1"/>
             </wp:cNvGraphicFramePr>
@@ -576,6 +382,133 @@
                   <pic:spPr>
                     <a:xfrm>
                       <a:off x="0" y="0"/>
+                      <a:ext cx="5274310" cy="756961"/>
+                    </a:xfrm>
+                    <a:prstGeom prst="rect">
+                      <a:avLst/>
+                    </a:prstGeom>
+                  </pic:spPr>
+                </pic:pic>
+              </a:graphicData>
+            </a:graphic>
+          </wp:inline>
+        </w:drawing>
+      </w:r>
+    </w:p>
+    <w:p/>
+    <w:p>
+      <w:r>
+        <w:rPr>
+          <w:noProof/>
+        </w:rPr>
+        <w:drawing>
+          <wp:inline distT="0" distB="0" distL="0" distR="0" wp14:anchorId="1AA9D494" wp14:editId="21736827">
+            <wp:extent cx="5274310" cy="1119570"/>
+            <wp:effectExtent l="0" t="0" r="2540" b="4445"/>
+            <wp:docPr id="6" name="图片 6"/>
+            <wp:cNvGraphicFramePr>
+              <a:graphicFrameLocks xmlns:a="http://schemas.openxmlformats.org/drawingml/2006/main" noChangeAspect="1"/>
+            </wp:cNvGraphicFramePr>
+            <a:graphic xmlns:a="http://schemas.openxmlformats.org/drawingml/2006/main">
+              <a:graphicData uri="http://schemas.openxmlformats.org/drawingml/2006/picture">
+                <pic:pic xmlns:pic="http://schemas.openxmlformats.org/drawingml/2006/picture">
+                  <pic:nvPicPr>
+                    <pic:cNvPr id="0" name=""/>
+                    <pic:cNvPicPr/>
+                  </pic:nvPicPr>
+                  <pic:blipFill>
+                    <a:blip r:embed="rId11"/>
+                    <a:stretch>
+                      <a:fillRect/>
+                    </a:stretch>
+                  </pic:blipFill>
+                  <pic:spPr>
+                    <a:xfrm>
+                      <a:off x="0" y="0"/>
+                      <a:ext cx="5274310" cy="1119570"/>
+                    </a:xfrm>
+                    <a:prstGeom prst="rect">
+                      <a:avLst/>
+                    </a:prstGeom>
+                  </pic:spPr>
+                </pic:pic>
+              </a:graphicData>
+            </a:graphic>
+          </wp:inline>
+        </w:drawing>
+      </w:r>
+    </w:p>
+    <w:p>
+      <w:pPr>
+        <w:pStyle w:val="1"/>
+      </w:pPr>
+      <w:r>
+        <w:rPr>
+          <w:rFonts w:hint="eastAsia"/>
+        </w:rPr>
+        <w:t>5</w:t>
+      </w:r>
+      <w:r>
+        <w:rPr>
+          <w:rFonts w:hint="eastAsia"/>
+        </w:rPr>
+        <w:t>、</w:t>
+      </w:r>
+      <w:r>
+        <w:rPr>
+          <w:rFonts w:hint="eastAsia"/>
+        </w:rPr>
+        <w:t>home</w:t>
+      </w:r>
+    </w:p>
+    <w:p>
+      <w:pPr>
+        <w:pStyle w:val="2"/>
+      </w:pPr>
+      <w:r>
+        <w:rPr>
+          <w:rFonts w:hint="eastAsia"/>
+        </w:rPr>
+        <w:t>存放用户文件的的</w:t>
+      </w:r>
+      <w:bookmarkStart w:id="0" w:name="_GoBack"/>
+      <w:bookmarkEnd w:id="0"/>
+      <w:r>
+        <w:rPr>
+          <w:rFonts w:hint="eastAsia"/>
+        </w:rPr>
+        <w:t>根目录，下面就是用户名的目录</w:t>
+      </w:r>
+    </w:p>
+    <w:p>
+      <w:r>
+        <w:rPr>
+          <w:noProof/>
+        </w:rPr>
+        <w:drawing>
+          <wp:inline distT="0" distB="0" distL="0" distR="0" wp14:anchorId="08DA6CE3" wp14:editId="35F83A6B">
+            <wp:extent cx="5274310" cy="495077"/>
+            <wp:effectExtent l="0" t="0" r="2540" b="635"/>
+            <wp:docPr id="5" name="图片 5"/>
+            <wp:cNvGraphicFramePr>
+              <a:graphicFrameLocks xmlns:a="http://schemas.openxmlformats.org/drawingml/2006/main" noChangeAspect="1"/>
+            </wp:cNvGraphicFramePr>
+            <a:graphic xmlns:a="http://schemas.openxmlformats.org/drawingml/2006/main">
+              <a:graphicData uri="http://schemas.openxmlformats.org/drawingml/2006/picture">
+                <pic:pic xmlns:pic="http://schemas.openxmlformats.org/drawingml/2006/picture">
+                  <pic:nvPicPr>
+                    <pic:cNvPr id="0" name=""/>
+                    <pic:cNvPicPr/>
+                  </pic:nvPicPr>
+                  <pic:blipFill>
+                    <a:blip r:embed="rId12"/>
+                    <a:stretch>
+                      <a:fillRect/>
+                    </a:stretch>
+                  </pic:blipFill>
+                  <pic:spPr>
+                    <a:xfrm>
+                      <a:off x="0" y="0"/>
                       <a:ext cx="5274310" cy="495077"/>
                     </a:xfrm>
                     <a:prstGeom prst="rect">
@@ -589,6 +522,115 @@
         </w:drawing>
       </w:r>
     </w:p>
+    <w:p/>
+    <w:p>
+      <w:pPr>
+        <w:pStyle w:val="1"/>
+        <w:rPr>
+          <w:rFonts w:hint="eastAsia"/>
+        </w:rPr>
+      </w:pPr>
+      <w:r>
+        <w:rPr>
+          <w:rFonts w:hint="eastAsia"/>
+        </w:rPr>
+        <w:lastRenderedPageBreak/>
+        <w:t>6</w:t>
+      </w:r>
+      <w:r>
+        <w:rPr>
+          <w:rFonts w:hint="eastAsia"/>
+        </w:rPr>
+        <w:t>、</w:t>
+      </w:r>
+      <w:r>
+        <w:rPr>
+          <w:rFonts w:hint="eastAsia"/>
+        </w:rPr>
+        <w:t xml:space="preserve">mnt </w:t>
+      </w:r>
+    </w:p>
+    <w:p>
+      <w:pPr>
+        <w:pStyle w:val="2"/>
+        <w:rPr>
+          <w:rFonts w:hint="eastAsia"/>
+        </w:rPr>
+      </w:pPr>
+      <w:r>
+        <w:rPr>
+          <w:rFonts w:hint="eastAsia"/>
+        </w:rPr>
+        <w:t>系统管理员安装临时文件的安装点，记得</w:t>
+      </w:r>
+      <w:r>
+        <w:rPr>
+          <w:rFonts w:hint="eastAsia"/>
+        </w:rPr>
+        <w:t xml:space="preserve">mount </w:t>
+      </w:r>
+      <w:r>
+        <w:rPr>
+          <w:rFonts w:hint="eastAsia"/>
+        </w:rPr>
+        <w:t>挂载</w:t>
+      </w:r>
+      <w:r>
+        <w:rPr>
+          <w:rFonts w:hint="eastAsia"/>
+        </w:rPr>
+        <w:t>cdrom</w:t>
+      </w:r>
+    </w:p>
+    <w:p>
+      <w:pPr>
+        <w:pStyle w:val="1"/>
+        <w:rPr>
+          <w:rFonts w:hint="eastAsia"/>
+        </w:rPr>
+      </w:pPr>
+      <w:r>
+        <w:rPr>
+          <w:rFonts w:hint="eastAsia"/>
+        </w:rPr>
+        <w:t>7</w:t>
+      </w:r>
+      <w:r>
+        <w:rPr>
+          <w:rFonts w:hint="eastAsia"/>
+        </w:rPr>
+        <w:t>、</w:t>
+      </w:r>
+      <w:r>
+        <w:rPr>
+          <w:rFonts w:hint="eastAsia"/>
+        </w:rPr>
+        <w:t>dev</w:t>
+      </w:r>
+    </w:p>
+    <w:p>
+      <w:pPr>
+        <w:pStyle w:val="2"/>
+      </w:pPr>
+      <w:r>
+        <w:rPr>
+          <w:rFonts w:hint="eastAsia"/>
+        </w:rPr>
+        <w:t>用户存放设备文件</w:t>
+      </w:r>
+      <w:r>
+        <w:rPr>
+          <w:rFonts w:hint="eastAsia"/>
+        </w:rPr>
+        <w:t xml:space="preserve"> cdrom </w:t>
+      </w:r>
+      <w:r>
+        <w:rPr>
+          <w:rFonts w:hint="eastAsia"/>
+        </w:rPr>
+        <w:t>只读光驱</w:t>
+      </w:r>
+    </w:p>
     <w:sectPr>
       <w:pgSz w:w="11906" w:h="16838"/>
       <w:pgMar w:top="1440" w:right="1800" w:bottom="1440" w:left="1800" w:header="851" w:footer="992" w:gutter="0"/>
@@ -597,6 +639,44 @@
     </w:sectPr>
   </w:body>
 </w:document>
+</file>
+
+<file path=word/endnotes.xml><?xml version="1.0" encoding="utf-8"?>
+<w:endnotes xmlns:wpc="http://schemas.microsoft.com/office/word/2010/wordprocessingCanvas" xmlns:mc="http://schemas.openxmlformats.org/markup-compatibility/2006" xmlns:o="urn:schemas-microsoft-com:office:office" xmlns:r="http://schemas.openxmlformats.org/officeDocument/2006/relationships" xmlns:m="http://schemas.openxmlformats.org/officeDocument/2006/math" xmlns:v="urn:schemas-microsoft-com:vml" xmlns:wp14="http://schemas.microsoft.com/office/word/2010/wordprocessingDrawing" xmlns:wp="http://schemas.openxmlformats.org/drawingml/2006/wordprocessingDrawing" xmlns:w10="urn:schemas-microsoft-com:office:word" xmlns:w="http://schemas.openxmlformats.org/wordprocessingml/2006/main" xmlns:w14="http://schemas.microsoft.com/office/word/2010/wordml" xmlns:wpg="http://schemas.microsoft.com/office/word/2010/wordprocessingGroup" xmlns:wpi="http://schemas.microsoft.com/office/word/2010/wordprocessingInk" xmlns:wne="http://schemas.microsoft.com/office/word/2006/wordml" xmlns:wps="http://schemas.microsoft.com/office/word/2010/wordprocessingShape" mc:Ignorable="w14 wp14">
+  <w:endnote w:type="separator" w:id="-1">
+    <w:p>
+      <w:r>
+        <w:separator/>
+      </w:r>
+    </w:p>
+  </w:endnote>
+  <w:endnote w:type="continuationSeparator" w:id="0">
+    <w:p>
+      <w:r>
+        <w:continuationSeparator/>
+      </w:r>
+    </w:p>
+  </w:endnote>
+</w:endnotes>
+</file>
+
+<file path=word/footnotes.xml><?xml version="1.0" encoding="utf-8"?>
+<w:footnotes xmlns:wpc="http://schemas.microsoft.com/office/word/2010/wordprocessingCanvas" xmlns:mc="http://schemas.openxmlformats.org/markup-compatibility/2006" xmlns:o="urn:schemas-microsoft-com:office:office" xmlns:r="http://schemas.openxmlformats.org/officeDocument/2006/relationships" xmlns:m="http://schemas.openxmlformats.org/officeDocument/2006/math" xmlns:v="urn:schemas-microsoft-com:vml" xmlns:wp14="http://schemas.microsoft.com/office/word/2010/wordprocessingDrawing" xmlns:wp="http://schemas.openxmlformats.org/drawingml/2006/wordprocessingDrawing" xmlns:w10="urn:schemas-microsoft-com:office:word" xmlns:w="http://schemas.openxmlformats.org/wordprocessingml/2006/main" xmlns:w14="http://schemas.microsoft.com/office/word/2010/wordml" xmlns:wpg="http://schemas.microsoft.com/office/word/2010/wordprocessingGroup" xmlns:wpi="http://schemas.microsoft.com/office/word/2010/wordprocessingInk" xmlns:wne="http://schemas.microsoft.com/office/word/2006/wordml" xmlns:wps="http://schemas.microsoft.com/office/word/2010/wordprocessingShape" mc:Ignorable="w14 wp14">
+  <w:footnote w:type="separator" w:id="-1">
+    <w:p>
+      <w:r>
+        <w:separator/>
+      </w:r>
+    </w:p>
+  </w:footnote>
+  <w:footnote w:type="continuationSeparator" w:id="0">
+    <w:p>
+      <w:r>
+        <w:continuationSeparator/>
+      </w:r>
+    </w:p>
+  </w:footnote>
+</w:footnotes>
 </file>
 
 <file path=word/styles.xml><?xml version="1.0" encoding="utf-8"?>
@@ -918,6 +998,71 @@
       <w:kern w:val="44"/>
       <w:sz w:val="44"/>
       <w:szCs w:val="44"/>
+    </w:rPr>
+  </w:style>
+  <w:style w:type="paragraph" w:styleId="a4">
+    <w:name w:val="header"/>
+    <w:basedOn w:val="a"/>
+    <w:link w:val="Char0"/>
+    <w:uiPriority w:val="99"/>
+    <w:unhideWhenUsed/>
+    <w:rsid w:val="00102356"/>
+    <w:pPr>
+      <w:pBdr>
+        <w:bottom w:val="single" w:sz="6" w:space="1" w:color="auto"/>
+      </w:pBdr>
+      <w:tabs>
+        <w:tab w:val="center" w:pos="4153"/>
+        <w:tab w:val="right" w:pos="8306"/>
+      </w:tabs>
+      <w:snapToGrid w:val="0"/>
+      <w:jc w:val="center"/>
+    </w:pPr>
+    <w:rPr>
+      <w:sz w:val="18"/>
+      <w:szCs w:val="18"/>
+    </w:rPr>
+  </w:style>
+  <w:style w:type="character" w:customStyle="1" w:styleId="Char0">
+    <w:name w:val="页眉 Char"/>
+    <w:basedOn w:val="a0"/>
+    <w:link w:val="a4"/>
+    <w:uiPriority w:val="99"/>
+    <w:rsid w:val="00102356"/>
+    <w:rPr>
+      <w:sz w:val="18"/>
+      <w:szCs w:val="18"/>
+    </w:rPr>
+  </w:style>
+  <w:style w:type="paragraph" w:styleId="a5">
+    <w:name w:val="footer"/>
+    <w:basedOn w:val="a"/>
+    <w:link w:val="Char1"/>
+    <w:uiPriority w:val="99"/>
+    <w:unhideWhenUsed/>
+    <w:rsid w:val="00102356"/>
+    <w:pPr>
+      <w:tabs>
+        <w:tab w:val="center" w:pos="4153"/>
+        <w:tab w:val="right" w:pos="8306"/>
+      </w:tabs>
+      <w:snapToGrid w:val="0"/>
+      <w:jc w:val="left"/>
+    </w:pPr>
+    <w:rPr>
+      <w:sz w:val="18"/>
+      <w:szCs w:val="18"/>
+    </w:rPr>
+  </w:style>
+  <w:style w:type="character" w:customStyle="1" w:styleId="Char1">
+    <w:name w:val="页脚 Char"/>
+    <w:basedOn w:val="a0"/>
+    <w:link w:val="a5"/>
+    <w:uiPriority w:val="99"/>
+    <w:rsid w:val="00102356"/>
+    <w:rPr>
+      <w:sz w:val="18"/>
+      <w:szCs w:val="18"/>
     </w:rPr>
   </w:style>
 </w:styles>
@@ -1242,6 +1387,71 @@
       <w:kern w:val="44"/>
       <w:sz w:val="44"/>
       <w:szCs w:val="44"/>
+    </w:rPr>
+  </w:style>
+  <w:style w:type="paragraph" w:styleId="a4">
+    <w:name w:val="header"/>
+    <w:basedOn w:val="a"/>
+    <w:link w:val="Char0"/>
+    <w:uiPriority w:val="99"/>
+    <w:unhideWhenUsed/>
+    <w:rsid w:val="00102356"/>
+    <w:pPr>
+      <w:pBdr>
+        <w:bottom w:val="single" w:sz="6" w:space="1" w:color="auto"/>
+      </w:pBdr>
+      <w:tabs>
+        <w:tab w:val="center" w:pos="4153"/>
+        <w:tab w:val="right" w:pos="8306"/>
+      </w:tabs>
+      <w:snapToGrid w:val="0"/>
+      <w:jc w:val="center"/>
+    </w:pPr>
+    <w:rPr>
+      <w:sz w:val="18"/>
+      <w:szCs w:val="18"/>
+    </w:rPr>
+  </w:style>
+  <w:style w:type="character" w:customStyle="1" w:styleId="Char0">
+    <w:name w:val="页眉 Char"/>
+    <w:basedOn w:val="a0"/>
+    <w:link w:val="a4"/>
+    <w:uiPriority w:val="99"/>
+    <w:rsid w:val="00102356"/>
+    <w:rPr>
+      <w:sz w:val="18"/>
+      <w:szCs w:val="18"/>
+    </w:rPr>
+  </w:style>
+  <w:style w:type="paragraph" w:styleId="a5">
+    <w:name w:val="footer"/>
+    <w:basedOn w:val="a"/>
+    <w:link w:val="Char1"/>
+    <w:uiPriority w:val="99"/>
+    <w:unhideWhenUsed/>
+    <w:rsid w:val="00102356"/>
+    <w:pPr>
+      <w:tabs>
+        <w:tab w:val="center" w:pos="4153"/>
+        <w:tab w:val="right" w:pos="8306"/>
+      </w:tabs>
+      <w:snapToGrid w:val="0"/>
+      <w:jc w:val="left"/>
+    </w:pPr>
+    <w:rPr>
+      <w:sz w:val="18"/>
+      <w:szCs w:val="18"/>
+    </w:rPr>
+  </w:style>
+  <w:style w:type="character" w:customStyle="1" w:styleId="Char1">
+    <w:name w:val="页脚 Char"/>
+    <w:basedOn w:val="a0"/>
+    <w:link w:val="a5"/>
+    <w:uiPriority w:val="99"/>
+    <w:rsid w:val="00102356"/>
+    <w:rPr>
+      <w:sz w:val="18"/>
+      <w:szCs w:val="18"/>
     </w:rPr>
   </w:style>
 </w:styles>

</xml_diff>